<commit_message>
/ ‘Extended Campuses/Self Appraisals/2016/Self App Summary.docx’ / ‘Extended Campuses/Self Appraisals/2016/TME SQL Raw Data from Jan-June 2016.xlsx’
</commit_message>
<xml_diff>
--- a/Extended Campuses/Self Appraisals/2016/Self App Summary.docx
+++ b/Extended Campuses/Self Appraisals/2016/Self App Summary.docx
@@ -46,11 +46,42 @@
       <w:r>
         <w:t>).</w:t>
       </w:r>
+    </w:p>
+    <w:p/>
+    <w:p>
+      <w:r>
+        <w:t>Landing Pages</w:t>
+      </w:r>
+    </w:p>
+    <w:p>
+      <w:r>
+        <w:t xml:space="preserve">3/23/2016 – 3/23/2016: </w:t>
+      </w:r>
+      <w:r>
+        <w:t xml:space="preserve">restyled buttons in </w:t>
+      </w:r>
+      <w:proofErr w:type="spellStart"/>
+      <w:r>
+        <w:t>Ektron</w:t>
+      </w:r>
+      <w:proofErr w:type="spellEnd"/>
+      <w:r>
+        <w:t xml:space="preserve"> widget to look like bootstrap.</w:t>
+      </w:r>
+    </w:p>
+    <w:p>
+      <w:r>
+        <w:t xml:space="preserve">3/22/2016 – 3/22/2016: </w:t>
+      </w:r>
+      <w:r>
+        <w:t>Devolved to research into YouTube embedding into widgets, it’s not possible</w:t>
+      </w:r>
+    </w:p>
+    <w:p/>
+    <w:p>
       <w:bookmarkStart w:id="0" w:name="_GoBack"/>
+      <w:bookmarkEnd w:id="0"/>
     </w:p>
-    <w:bookmarkEnd w:id="0"/>
-    <w:p/>
-    <w:p/>
     <w:sectPr>
       <w:pgSz w:w="12240" w:h="15840"/>
       <w:pgMar w:top="1440" w:right="1440" w:bottom="1440" w:left="1440" w:header="720" w:footer="720" w:gutter="0"/>

</xml_diff>

<commit_message>
/ ‘Extended Campuses/Self Appraisals/2016/Self App Summary.docx’
</commit_message>
<xml_diff>
--- a/Extended Campuses/Self Appraisals/2016/Self App Summary.docx
+++ b/Extended Campuses/Self Appraisals/2016/Self App Summary.docx
@@ -4,15 +4,7 @@
   <w:body>
     <w:p>
       <w:r>
-        <w:t xml:space="preserve">EC, Yuma, </w:t>
-      </w:r>
-      <w:proofErr w:type="spellStart"/>
-      <w:r>
-        <w:t>Yav</w:t>
-      </w:r>
-      <w:proofErr w:type="spellEnd"/>
-      <w:r>
-        <w:t>, PL Widget Maintenance</w:t>
+        <w:t>EC, Yuma, Yav, PL Widget Maintenance</w:t>
       </w:r>
     </w:p>
     <w:p>
@@ -36,15 +28,7 @@
     </w:p>
     <w:p>
       <w:r>
-        <w:t xml:space="preserve">5/16/2016 – 5/17/2016: The widget for tuition breakdown for PL needed to be updated with different content. This was simple as it was adding in some html to the existing widget and maintain styles. Because of the code structure this change was made for all sites (EC, Yuma, Yavapai, </w:t>
-      </w:r>
-      <w:proofErr w:type="gramStart"/>
-      <w:r>
-        <w:t>PL</w:t>
-      </w:r>
-      <w:proofErr w:type="gramEnd"/>
-      <w:r>
-        <w:t>).</w:t>
+        <w:t>5/16/2016 – 5/17/2016: The widget for tuition breakdown for PL needed to be updated with different content. This was simple as it was adding in some html to the existing widget and maintain styles. Because of the code structure this change was made for all sites (EC, Yuma, Yavapai, PL).</w:t>
       </w:r>
     </w:p>
     <w:p/>
@@ -58,15 +42,7 @@
         <w:t xml:space="preserve">3/23/2016 – 3/23/2016: </w:t>
       </w:r>
       <w:r>
-        <w:t xml:space="preserve">restyled buttons in </w:t>
-      </w:r>
-      <w:proofErr w:type="spellStart"/>
-      <w:r>
-        <w:t>Ektron</w:t>
-      </w:r>
-      <w:proofErr w:type="spellEnd"/>
-      <w:r>
-        <w:t xml:space="preserve"> widget to look like bootstrap.</w:t>
+        <w:t>restyled buttons in Ektron widget to look like bootstrap.</w:t>
       </w:r>
     </w:p>
     <w:p>
@@ -79,6 +55,44 @@
     </w:p>
     <w:p/>
     <w:p>
+      <w:r>
+        <w:t>PL Admin Tools</w:t>
+      </w:r>
+    </w:p>
+    <w:p>
+      <w:r>
+        <w:t xml:space="preserve">2/24/2016 – 3/3/2016: </w:t>
+      </w:r>
+      <w:r>
+        <w:t>Evaluated SQL. Determined it was not possible to use as is. Received new SQL and implemented it.</w:t>
+      </w:r>
+    </w:p>
+    <w:p>
+      <w:r>
+        <w:t xml:space="preserve">2/22/2016 – 2/24/2016: </w:t>
+      </w:r>
+      <w:r>
+        <w:t xml:space="preserve">Update table </w:t>
+      </w:r>
+      <w:r>
+        <w:t xml:space="preserve">for PL Tools. </w:t>
+      </w:r>
+      <w:r>
+        <w:t>Update and alter the display of information used by EC members to provide faster and accurate informatio</w:t>
+      </w:r>
+      <w:r>
+        <w:t>n.</w:t>
+      </w:r>
+    </w:p>
+    <w:p>
+      <w:r>
+        <w:t>3/4/2016 – 3/17/2016: Update table for PL Tools (part 2)</w:t>
+      </w:r>
+    </w:p>
+    <w:p>
+      <w:r>
+        <w:t>3/9/2016 – 3/17/2016: Update table for PL Tools (part 3)</w:t>
+      </w:r>
       <w:bookmarkStart w:id="0" w:name="_GoBack"/>
       <w:bookmarkEnd w:id="0"/>
     </w:p>

</xml_diff>

<commit_message>
/ ‘Extended Campuses/Self Appraisals/2016/Self App Summary.docx’ / ‘Extended Campuses/Self Appraisals/2016/Talbert Tso Self Appraisal 2016 Jan - June.docx’
</commit_message>
<xml_diff>
--- a/Extended Campuses/Self Appraisals/2016/Self App Summary.docx
+++ b/Extended Campuses/Self Appraisals/2016/Self App Summary.docx
@@ -4,7 +4,15 @@
   <w:body>
     <w:p>
       <w:r>
-        <w:t>EC, Yuma, Yav, PL Widget Maintenance</w:t>
+        <w:t xml:space="preserve">EC, Yuma, </w:t>
+      </w:r>
+      <w:proofErr w:type="spellStart"/>
+      <w:r>
+        <w:t>Yav</w:t>
+      </w:r>
+      <w:proofErr w:type="spellEnd"/>
+      <w:r>
+        <w:t>, PL Widget Maintenance</w:t>
       </w:r>
     </w:p>
     <w:p>
@@ -27,8 +35,30 @@
       </w:r>
     </w:p>
     <w:p>
-      <w:r>
-        <w:t>5/16/2016 – 5/17/2016: The widget for tuition breakdown for PL needed to be updated with different content. This was simple as it was adding in some html to the existing widget and maintain styles. Because of the code structure this change was made for all sites (EC, Yuma, Yavapai, PL).</w:t>
+      <w:pPr>
+        <w:rPr>
+          <w:color w:val="FF0000"/>
+        </w:rPr>
+      </w:pPr>
+      <w:r>
+        <w:rPr>
+          <w:color w:val="FF0000"/>
+        </w:rPr>
+        <w:t xml:space="preserve">5/16/2016 – 5/17/2016: The widget for tuition breakdown for PL needed to be updated with different content. This was simple as it was adding in some html to the existing widget and maintain styles. Because of the code structure this change was made for all sites (EC, Yuma, Yavapai, </w:t>
+      </w:r>
+      <w:proofErr w:type="gramStart"/>
+      <w:r>
+        <w:rPr>
+          <w:color w:val="FF0000"/>
+        </w:rPr>
+        <w:t>PL</w:t>
+      </w:r>
+      <w:proofErr w:type="gramEnd"/>
+      <w:r>
+        <w:rPr>
+          <w:color w:val="FF0000"/>
+        </w:rPr>
+        <w:t>).</w:t>
       </w:r>
     </w:p>
     <w:p/>
@@ -38,19 +68,69 @@
       </w:r>
     </w:p>
     <w:p>
-      <w:r>
+      <w:pPr>
+        <w:rPr>
+          <w:color w:val="FF0000"/>
+        </w:rPr>
+      </w:pPr>
+      <w:r>
+        <w:rPr>
+          <w:color w:val="FF0000"/>
+        </w:rPr>
         <w:t xml:space="preserve">3/23/2016 – 3/23/2016: </w:t>
       </w:r>
       <w:r>
-        <w:t>restyled buttons in Ektron widget to look like bootstrap.</w:t>
-      </w:r>
-    </w:p>
-    <w:p>
-      <w:r>
+        <w:rPr>
+          <w:color w:val="FF0000"/>
+        </w:rPr>
+        <w:t xml:space="preserve">restyled buttons in </w:t>
+      </w:r>
+      <w:proofErr w:type="spellStart"/>
+      <w:r>
+        <w:rPr>
+          <w:color w:val="FF0000"/>
+        </w:rPr>
+        <w:t>Ektron</w:t>
+      </w:r>
+      <w:proofErr w:type="spellEnd"/>
+      <w:r>
+        <w:rPr>
+          <w:color w:val="FF0000"/>
+        </w:rPr>
+        <w:t xml:space="preserve"> widget to look like bootstrap.</w:t>
+      </w:r>
+    </w:p>
+    <w:p>
+      <w:pPr>
+        <w:rPr>
+          <w:color w:val="FF0000"/>
+        </w:rPr>
+      </w:pPr>
+      <w:r>
+        <w:rPr>
+          <w:color w:val="FF0000"/>
+        </w:rPr>
         <w:t xml:space="preserve">3/22/2016 – 3/22/2016: </w:t>
       </w:r>
       <w:r>
-        <w:t>Devolved to research into YouTube embedding into widgets, it’s not possible</w:t>
+        <w:rPr>
+          <w:color w:val="FF0000"/>
+        </w:rPr>
+        <w:t>Devolve</w:t>
+      </w:r>
+      <w:bookmarkStart w:id="0" w:name="_GoBack"/>
+      <w:r>
+        <w:rPr>
+          <w:color w:val="FF0000"/>
+        </w:rPr>
+        <w:t>d</w:t>
+      </w:r>
+      <w:bookmarkEnd w:id="0"/>
+      <w:r>
+        <w:rPr>
+          <w:color w:val="FF0000"/>
+        </w:rPr>
+        <w:t xml:space="preserve"> to research into YouTube embedding into widgets, it’s not possible</w:t>
       </w:r>
     </w:p>
     <w:p/>
@@ -60,37 +140,84 @@
       </w:r>
     </w:p>
     <w:p>
-      <w:r>
+      <w:pPr>
+        <w:rPr>
+          <w:color w:val="FF0000"/>
+        </w:rPr>
+      </w:pPr>
+      <w:r>
+        <w:rPr>
+          <w:color w:val="FF0000"/>
+        </w:rPr>
         <w:t xml:space="preserve">2/24/2016 – 3/3/2016: </w:t>
       </w:r>
       <w:r>
+        <w:rPr>
+          <w:color w:val="FF0000"/>
+        </w:rPr>
         <w:t>Evaluated SQL. Determined it was not possible to use as is. Received new SQL and implemented it.</w:t>
       </w:r>
     </w:p>
     <w:p>
-      <w:r>
+      <w:pPr>
+        <w:rPr>
+          <w:color w:val="FF0000"/>
+        </w:rPr>
+      </w:pPr>
+      <w:r>
+        <w:rPr>
+          <w:color w:val="FF0000"/>
+        </w:rPr>
         <w:t xml:space="preserve">2/22/2016 – 2/24/2016: </w:t>
       </w:r>
       <w:r>
+        <w:rPr>
+          <w:color w:val="FF0000"/>
+        </w:rPr>
         <w:t xml:space="preserve">Update table </w:t>
       </w:r>
       <w:r>
+        <w:rPr>
+          <w:color w:val="FF0000"/>
+        </w:rPr>
         <w:t xml:space="preserve">for PL Tools. </w:t>
       </w:r>
       <w:r>
+        <w:rPr>
+          <w:color w:val="FF0000"/>
+        </w:rPr>
         <w:t>Update and alter the display of information used by EC members to provide faster and accurate informatio</w:t>
       </w:r>
       <w:r>
+        <w:rPr>
+          <w:color w:val="FF0000"/>
+        </w:rPr>
         <w:t>n.</w:t>
       </w:r>
     </w:p>
     <w:p>
-      <w:r>
+      <w:pPr>
+        <w:rPr>
+          <w:color w:val="FF0000"/>
+        </w:rPr>
+      </w:pPr>
+      <w:r>
+        <w:rPr>
+          <w:color w:val="FF0000"/>
+        </w:rPr>
         <w:t>3/4/2016 – 3/17/2016: Update table for PL Tools (part 2)</w:t>
       </w:r>
     </w:p>
     <w:p>
-      <w:r>
+      <w:pPr>
+        <w:rPr>
+          <w:color w:val="FF0000"/>
+        </w:rPr>
+      </w:pPr>
+      <w:r>
+        <w:rPr>
+          <w:color w:val="FF0000"/>
+        </w:rPr>
         <w:t>3/9/2016 – 3/17/2016: Update table for PL Tools (part 3)</w:t>
       </w:r>
     </w:p>
@@ -130,7 +257,23 @@
         <w:t xml:space="preserve">: </w:t>
       </w:r>
       <w:r>
-        <w:t>Have text update after a submit button is clicked. In this case, when a user changes a State Compliance tile from Authorized, In compliance, etc it should change once you hit submit.</w:t>
+        <w:t xml:space="preserve">Have text update after a submit button is clicked. In this case, when a user changes a State Compliance tile from Authorized, </w:t>
+      </w:r>
+      <w:proofErr w:type="gramStart"/>
+      <w:r>
+        <w:t>In</w:t>
+      </w:r>
+      <w:proofErr w:type="gramEnd"/>
+      <w:r>
+        <w:t xml:space="preserve"> compliance, </w:t>
+      </w:r>
+      <w:proofErr w:type="spellStart"/>
+      <w:r>
+        <w:t>etc</w:t>
+      </w:r>
+      <w:proofErr w:type="spellEnd"/>
+      <w:r>
+        <w:t xml:space="preserve"> it should change once you hit submit.</w:t>
       </w:r>
     </w:p>
     <w:p>
@@ -145,25 +288,100 @@
       </w:r>
     </w:p>
     <w:p>
-      <w:r>
+      <w:pPr>
+        <w:rPr>
+          <w:color w:val="ED7D31" w:themeColor="accent2"/>
+        </w:rPr>
+      </w:pPr>
+      <w:r>
+        <w:rPr>
+          <w:color w:val="ED7D31" w:themeColor="accent2"/>
+        </w:rPr>
         <w:lastRenderedPageBreak/>
-        <w:t>3/29/2016 – 4/6/2016: Ensured the frequency was properly displaying the correct information on ReportTiles</w:t>
-      </w:r>
-    </w:p>
-    <w:p>
-      <w:r>
-        <w:t>4/20/2016 – 4/21/2016: Debugged ajax to discover that it was not calling itself correctly on the stack. Changed to jquery to fire during document ready.</w:t>
-      </w:r>
-    </w:p>
-    <w:p>
-      <w:r>
+        <w:t xml:space="preserve">3/29/2016 – 4/6/2016: Ensured the frequency was properly displaying the correct information on </w:t>
+      </w:r>
+      <w:proofErr w:type="spellStart"/>
+      <w:r>
+        <w:rPr>
+          <w:color w:val="ED7D31" w:themeColor="accent2"/>
+        </w:rPr>
+        <w:t>ReportTiles</w:t>
+      </w:r>
+      <w:proofErr w:type="spellEnd"/>
+    </w:p>
+    <w:p>
+      <w:pPr>
+        <w:rPr>
+          <w:color w:val="ED7D31" w:themeColor="accent2"/>
+        </w:rPr>
+      </w:pPr>
+      <w:r>
+        <w:rPr>
+          <w:color w:val="ED7D31" w:themeColor="accent2"/>
+        </w:rPr>
+        <w:t xml:space="preserve">4/20/2016 – 4/21/2016: Debugged </w:t>
+      </w:r>
+      <w:proofErr w:type="gramStart"/>
+      <w:r>
+        <w:rPr>
+          <w:color w:val="ED7D31" w:themeColor="accent2"/>
+        </w:rPr>
+        <w:t>ajax</w:t>
+      </w:r>
+      <w:proofErr w:type="gramEnd"/>
+      <w:r>
+        <w:rPr>
+          <w:color w:val="ED7D31" w:themeColor="accent2"/>
+        </w:rPr>
+        <w:t xml:space="preserve"> to discover that it was not calling itself correctly on the stack. Changed to </w:t>
+      </w:r>
+      <w:proofErr w:type="spellStart"/>
+      <w:r>
+        <w:rPr>
+          <w:color w:val="ED7D31" w:themeColor="accent2"/>
+        </w:rPr>
+        <w:t>jquery</w:t>
+      </w:r>
+      <w:proofErr w:type="spellEnd"/>
+      <w:r>
+        <w:rPr>
+          <w:color w:val="ED7D31" w:themeColor="accent2"/>
+        </w:rPr>
+        <w:t xml:space="preserve"> to fire during document ready.</w:t>
+      </w:r>
+    </w:p>
+    <w:p>
+      <w:pPr>
+        <w:rPr>
+          <w:color w:val="ED7D31" w:themeColor="accent2"/>
+        </w:rPr>
+      </w:pPr>
+      <w:r>
+        <w:rPr>
+          <w:color w:val="ED7D31" w:themeColor="accent2"/>
+        </w:rPr>
         <w:t xml:space="preserve">4/26/2016 – 5/11/2016: Identified a </w:t>
       </w:r>
       <w:r>
-        <w:t>bug in drag and drop. Applied a jquery workaround to solve the issue.</w:t>
-      </w:r>
-      <w:bookmarkStart w:id="0" w:name="_GoBack"/>
-      <w:bookmarkEnd w:id="0"/>
+        <w:rPr>
+          <w:color w:val="ED7D31" w:themeColor="accent2"/>
+        </w:rPr>
+        <w:t xml:space="preserve">bug in drag and drop. Applied a </w:t>
+      </w:r>
+      <w:proofErr w:type="spellStart"/>
+      <w:r>
+        <w:rPr>
+          <w:color w:val="ED7D31" w:themeColor="accent2"/>
+        </w:rPr>
+        <w:t>jquery</w:t>
+      </w:r>
+      <w:proofErr w:type="spellEnd"/>
+      <w:r>
+        <w:rPr>
+          <w:color w:val="ED7D31" w:themeColor="accent2"/>
+        </w:rPr>
+        <w:t xml:space="preserve"> workaround to solve the issue.</w:t>
+      </w:r>
     </w:p>
     <w:p/>
     <w:sectPr>

</xml_diff>